<commit_message>
SRS Update (Feedback Considered)
</commit_message>
<xml_diff>
--- a/Project Charter/Senior+Design+Project+Charter.docx
+++ b/Project Charter/Senior+Design+Project+Charter.docx
@@ -136,7 +136,7 @@
         <w:fldChar w:fldCharType="separate"/>
       </w:r>
       <w:r>
-        <w:t>18 July 2012 @ 2:00:00 PM</w:t>
+        <w:t>19 July 2012 @ 8:56:00 AM</w:t>
       </w:r>
       <w:r>
         <w:fldChar w:fldCharType="end"/>
@@ -2722,7 +2722,7 @@
           <w:rPr>
             <w:webHidden/>
           </w:rPr>
-          <w:t>21</w:t>
+          <w:t>20</w:t>
         </w:r>
         <w:r>
           <w:rPr>
@@ -2870,7 +2870,7 @@
           <w:rPr>
             <w:webHidden/>
           </w:rPr>
-          <w:t>21</w:t>
+          <w:t>22</w:t>
         </w:r>
         <w:r>
           <w:rPr>
@@ -2947,7 +2947,7 @@
           <w:rPr>
             <w:webHidden/>
           </w:rPr>
-          <w:t>22</w:t>
+          <w:t>23</w:t>
         </w:r>
         <w:r>
           <w:rPr>
@@ -3021,7 +3021,7 @@
           <w:rPr>
             <w:webHidden/>
           </w:rPr>
-          <w:t>22</w:t>
+          <w:t>23</w:t>
         </w:r>
         <w:r>
           <w:rPr>
@@ -3095,7 +3095,7 @@
           <w:rPr>
             <w:webHidden/>
           </w:rPr>
-          <w:t>22</w:t>
+          <w:t>23</w:t>
         </w:r>
         <w:r>
           <w:rPr>
@@ -3169,7 +3169,7 @@
           <w:rPr>
             <w:webHidden/>
           </w:rPr>
-          <w:t>23</w:t>
+          <w:t>24</w:t>
         </w:r>
         <w:r>
           <w:rPr>
@@ -3243,7 +3243,7 @@
           <w:rPr>
             <w:webHidden/>
           </w:rPr>
-          <w:t>23</w:t>
+          <w:t>24</w:t>
         </w:r>
         <w:r>
           <w:rPr>
@@ -3320,7 +3320,7 @@
           <w:rPr>
             <w:webHidden/>
           </w:rPr>
-          <w:t>24</w:t>
+          <w:t>25</w:t>
         </w:r>
         <w:r>
           <w:rPr>
@@ -3394,7 +3394,7 @@
           <w:rPr>
             <w:webHidden/>
           </w:rPr>
-          <w:t>24</w:t>
+          <w:t>25</w:t>
         </w:r>
         <w:r>
           <w:rPr>
@@ -3468,7 +3468,7 @@
           <w:rPr>
             <w:webHidden/>
           </w:rPr>
-          <w:t>24</w:t>
+          <w:t>25</w:t>
         </w:r>
         <w:r>
           <w:rPr>
@@ -3542,7 +3542,7 @@
           <w:rPr>
             <w:webHidden/>
           </w:rPr>
-          <w:t>24</w:t>
+          <w:t>25</w:t>
         </w:r>
         <w:r>
           <w:rPr>
@@ -3580,6 +3580,8 @@
         <w:pStyle w:val="Heading1"/>
       </w:pPr>
       <w:bookmarkStart w:id="0" w:name="_Toc330383190"/>
+      <w:bookmarkStart w:id="1" w:name="_GoBack"/>
+      <w:bookmarkEnd w:id="1"/>
       <w:r>
         <w:lastRenderedPageBreak/>
         <w:t>General Organization</w:t>
@@ -3590,16 +3592,16 @@
       <w:pPr>
         <w:pStyle w:val="Heading2"/>
       </w:pPr>
-      <w:bookmarkStart w:id="1" w:name="_Toc317666944"/>
-      <w:bookmarkStart w:id="2" w:name="_Toc330383191"/>
+      <w:bookmarkStart w:id="2" w:name="_Toc317666944"/>
+      <w:bookmarkStart w:id="3" w:name="_Toc330383191"/>
       <w:r>
         <w:t>Project Manager</w:t>
       </w:r>
-      <w:bookmarkEnd w:id="1"/>
       <w:bookmarkEnd w:id="2"/>
-    </w:p>
-    <w:p>
-      <w:bookmarkStart w:id="3" w:name="_Toc317666945"/>
+      <w:bookmarkEnd w:id="3"/>
+    </w:p>
+    <w:p>
+      <w:bookmarkStart w:id="4" w:name="_Toc317666945"/>
       <w:r>
         <w:t xml:space="preserve">The team’s Project Manager is </w:t>
       </w:r>
@@ -3664,15 +3666,15 @@
       <w:pPr>
         <w:pStyle w:val="Heading2"/>
       </w:pPr>
-      <w:bookmarkStart w:id="4" w:name="_Toc330383192"/>
+      <w:bookmarkStart w:id="5" w:name="_Toc330383192"/>
       <w:r>
         <w:t>Project Oversight</w:t>
       </w:r>
-      <w:bookmarkEnd w:id="3"/>
       <w:bookmarkEnd w:id="4"/>
-    </w:p>
-    <w:p>
-      <w:bookmarkStart w:id="5" w:name="_Toc317666946"/>
+      <w:bookmarkEnd w:id="5"/>
+    </w:p>
+    <w:p>
+      <w:bookmarkStart w:id="6" w:name="_Toc317666946"/>
       <w:r>
         <w:t xml:space="preserve">The project will have </w:t>
       </w:r>
@@ -3837,15 +3839,15 @@
       <w:pPr>
         <w:pStyle w:val="Heading2"/>
       </w:pPr>
-      <w:bookmarkStart w:id="6" w:name="_Toc330383193"/>
+      <w:bookmarkStart w:id="7" w:name="_Toc330383193"/>
       <w:r>
         <w:t>Roles and Responsibilities</w:t>
       </w:r>
-      <w:bookmarkEnd w:id="5"/>
       <w:bookmarkEnd w:id="6"/>
-    </w:p>
-    <w:p>
-      <w:bookmarkStart w:id="7" w:name="_Toc317666947"/>
+      <w:bookmarkEnd w:id="7"/>
+    </w:p>
+    <w:p>
+      <w:bookmarkStart w:id="8" w:name="_Toc317666947"/>
       <w:r>
         <w:t>There are various roles for individuals related to this project.  These are distributed among the team members, the team supervisor, the project sponsor and the end-user liaison.  These people are identified below:</w:t>
       </w:r>
@@ -3963,17 +3965,17 @@
       <w:r>
         <w:t xml:space="preserve">This team uses a matrix organizational structure.  While the team uses a Project Manager position, the role is functional rather than administrative.  Thus, the members of this team are organizational peers.  In this manner, the structure is flat with accountability being to the project, the Team Supervisor and the Project </w:t>
       </w:r>
-      <w:commentRangeStart w:id="8"/>
+      <w:commentRangeStart w:id="9"/>
       <w:r>
         <w:t>Sponsor</w:t>
       </w:r>
-      <w:commentRangeEnd w:id="8"/>
+      <w:commentRangeEnd w:id="9"/>
       <w:r>
         <w:rPr>
           <w:rStyle w:val="CommentReference"/>
           <w:rFonts w:ascii="Arial" w:hAnsi="Arial"/>
         </w:rPr>
-        <w:commentReference w:id="8"/>
+        <w:commentReference w:id="9"/>
       </w:r>
       <w:r>
         <w:t>.</w:t>
@@ -3984,12 +3986,12 @@
       <w:pPr>
         <w:pStyle w:val="Heading2"/>
       </w:pPr>
-      <w:bookmarkStart w:id="9" w:name="_Toc330383194"/>
+      <w:bookmarkStart w:id="10" w:name="_Toc330383194"/>
       <w:r>
         <w:t>Project Constraints</w:t>
       </w:r>
-      <w:bookmarkEnd w:id="7"/>
-      <w:bookmarkEnd w:id="9"/>
+      <w:bookmarkEnd w:id="8"/>
+      <w:bookmarkEnd w:id="10"/>
     </w:p>
     <w:p>
       <w:r>
@@ -4014,13 +4016,13 @@
       <w:pPr>
         <w:pStyle w:val="Heading2"/>
       </w:pPr>
-      <w:bookmarkStart w:id="10" w:name="_Toc317666948"/>
-      <w:bookmarkStart w:id="11" w:name="_Toc330383195"/>
+      <w:bookmarkStart w:id="11" w:name="_Toc317666948"/>
+      <w:bookmarkStart w:id="12" w:name="_Toc330383195"/>
       <w:r>
         <w:t>Project Assumptions</w:t>
       </w:r>
-      <w:bookmarkEnd w:id="10"/>
       <w:bookmarkEnd w:id="11"/>
+      <w:bookmarkEnd w:id="12"/>
     </w:p>
     <w:p>
       <w:pPr>
@@ -4031,7 +4033,7 @@
         </w:numPr>
         <w:contextualSpacing w:val="0"/>
       </w:pPr>
-      <w:bookmarkStart w:id="12" w:name="_Toc317666949"/>
+      <w:bookmarkStart w:id="13" w:name="_Toc317666949"/>
       <w:r>
         <w:t xml:space="preserve">Product will operate in </w:t>
       </w:r>
@@ -4223,12 +4225,12 @@
       <w:pPr>
         <w:pStyle w:val="Heading2"/>
       </w:pPr>
-      <w:bookmarkStart w:id="13" w:name="_Toc330383196"/>
+      <w:bookmarkStart w:id="14" w:name="_Toc330383196"/>
       <w:r>
         <w:t>Preliminary Schedule and Cost Estimates</w:t>
       </w:r>
-      <w:bookmarkEnd w:id="12"/>
       <w:bookmarkEnd w:id="13"/>
+      <w:bookmarkEnd w:id="14"/>
     </w:p>
     <w:p>
       <w:r>
@@ -4372,12 +4374,12 @@
       <w:pPr>
         <w:pStyle w:val="Heading1"/>
       </w:pPr>
-      <w:bookmarkStart w:id="14" w:name="_Toc330383197"/>
+      <w:bookmarkStart w:id="15" w:name="_Toc330383197"/>
       <w:r>
         <w:lastRenderedPageBreak/>
         <w:t>Scope Statement</w:t>
       </w:r>
-      <w:bookmarkEnd w:id="14"/>
+      <w:bookmarkEnd w:id="15"/>
     </w:p>
     <w:p>
       <w:r>
@@ -4710,12 +4712,12 @@
       <w:pPr>
         <w:pStyle w:val="Heading1"/>
       </w:pPr>
-      <w:bookmarkStart w:id="15" w:name="_Toc330383198"/>
+      <w:bookmarkStart w:id="16" w:name="_Toc330383198"/>
       <w:r>
         <w:lastRenderedPageBreak/>
         <w:t>Cost Management Plan</w:t>
       </w:r>
-      <w:bookmarkEnd w:id="15"/>
+      <w:bookmarkEnd w:id="16"/>
     </w:p>
     <w:p>
       <w:r>
@@ -4730,11 +4732,11 @@
           <w:numId w:val="36"/>
         </w:numPr>
       </w:pPr>
-      <w:bookmarkStart w:id="16" w:name="_Toc330383199"/>
+      <w:bookmarkStart w:id="17" w:name="_Toc330383199"/>
       <w:r>
         <w:t>Labor Management</w:t>
       </w:r>
-      <w:bookmarkEnd w:id="16"/>
+      <w:bookmarkEnd w:id="17"/>
     </w:p>
     <w:p>
       <w:r>
@@ -4892,11 +4894,11 @@
           <w:numId w:val="36"/>
         </w:numPr>
       </w:pPr>
-      <w:bookmarkStart w:id="17" w:name="_Toc330383200"/>
+      <w:bookmarkStart w:id="18" w:name="_Toc330383200"/>
       <w:r>
         <w:t>Material Management</w:t>
       </w:r>
-      <w:bookmarkEnd w:id="17"/>
+      <w:bookmarkEnd w:id="18"/>
     </w:p>
     <w:p>
       <w:r>
@@ -4972,12 +4974,12 @@
       <w:pPr>
         <w:pStyle w:val="Heading1"/>
       </w:pPr>
-      <w:bookmarkStart w:id="18" w:name="_Toc330383201"/>
+      <w:bookmarkStart w:id="19" w:name="_Toc330383201"/>
       <w:r>
         <w:lastRenderedPageBreak/>
         <w:t>Earned Value Management</w:t>
       </w:r>
-      <w:bookmarkEnd w:id="18"/>
+      <w:bookmarkEnd w:id="19"/>
     </w:p>
     <w:p>
       <w:r>
@@ -5073,12 +5075,12 @@
       <w:pPr>
         <w:pStyle w:val="Heading1"/>
       </w:pPr>
-      <w:bookmarkStart w:id="19" w:name="_Toc330383202"/>
+      <w:bookmarkStart w:id="20" w:name="_Toc330383202"/>
       <w:r>
         <w:lastRenderedPageBreak/>
         <w:t>Scope Management Plan</w:t>
       </w:r>
-      <w:bookmarkEnd w:id="19"/>
+      <w:bookmarkEnd w:id="20"/>
     </w:p>
     <w:p>
       <w:r>
@@ -5119,12 +5121,12 @@
       <w:pPr>
         <w:pStyle w:val="Heading1"/>
       </w:pPr>
-      <w:bookmarkStart w:id="20" w:name="_Toc330383203"/>
+      <w:bookmarkStart w:id="21" w:name="_Toc330383203"/>
       <w:r>
         <w:lastRenderedPageBreak/>
         <w:t>Work Breakdown Structure</w:t>
       </w:r>
-      <w:bookmarkEnd w:id="20"/>
+      <w:bookmarkEnd w:id="21"/>
     </w:p>
     <w:p>
       <w:r>
@@ -5364,22 +5366,22 @@
       <w:pPr>
         <w:pStyle w:val="Heading1"/>
       </w:pPr>
-      <w:bookmarkStart w:id="21" w:name="_Toc330383204"/>
+      <w:bookmarkStart w:id="22" w:name="_Toc330383204"/>
       <w:r>
         <w:lastRenderedPageBreak/>
         <w:t>Quality Management Plan</w:t>
       </w:r>
-      <w:bookmarkEnd w:id="21"/>
+      <w:bookmarkEnd w:id="22"/>
     </w:p>
     <w:p>
       <w:pPr>
         <w:pStyle w:val="Heading2"/>
       </w:pPr>
-      <w:bookmarkStart w:id="22" w:name="_Toc330383205"/>
+      <w:bookmarkStart w:id="23" w:name="_Toc330383205"/>
       <w:r>
         <w:t>Overview</w:t>
       </w:r>
-      <w:bookmarkEnd w:id="22"/>
+      <w:bookmarkEnd w:id="23"/>
     </w:p>
     <w:p>
       <w:r>
@@ -5469,11 +5471,11 @@
       <w:pPr>
         <w:pStyle w:val="Heading2"/>
       </w:pPr>
-      <w:bookmarkStart w:id="23" w:name="_Toc330383206"/>
+      <w:bookmarkStart w:id="24" w:name="_Toc330383206"/>
       <w:r>
         <w:t>Roles and Responsibilities</w:t>
       </w:r>
-      <w:bookmarkEnd w:id="23"/>
+      <w:bookmarkEnd w:id="24"/>
     </w:p>
     <w:p>
       <w:r>
@@ -5490,6 +5492,12 @@
       </w:r>
       <w:r>
         <w:t xml:space="preserve">Table </w:t>
+      </w:r>
+      <w:r>
+        <w:rPr>
+          <w:noProof/>
+        </w:rPr>
+        <w:t>1</w:t>
       </w:r>
       <w:r>
         <w:fldChar w:fldCharType="end"/>
@@ -5506,33 +5514,20 @@
         <w:pStyle w:val="Caption"/>
         <w:keepNext/>
       </w:pPr>
-      <w:bookmarkStart w:id="24" w:name="_Ref226478576"/>
+      <w:bookmarkStart w:id="25" w:name="_Ref226478576"/>
       <w:r>
         <w:lastRenderedPageBreak/>
         <w:t xml:space="preserve">Table </w:t>
       </w:r>
-      <w:r>
-        <w:fldChar w:fldCharType="begin"/>
-      </w:r>
-      <w:r>
-        <w:instrText xml:space="preserve"> SEQ Table \* ARABIC </w:instrText>
-      </w:r>
-      <w:r>
-        <w:fldChar w:fldCharType="separate"/>
-      </w:r>
-      <w:r>
-        <w:rPr>
-          <w:noProof/>
-        </w:rPr>
-        <w:t>3</w:t>
-      </w:r>
-      <w:r>
-        <w:rPr>
-          <w:noProof/>
-        </w:rPr>
-        <w:fldChar w:fldCharType="end"/>
-      </w:r>
-      <w:bookmarkEnd w:id="24"/>
+      <w:fldSimple w:instr=" SEQ Table \* ARABIC ">
+        <w:r>
+          <w:rPr>
+            <w:noProof/>
+          </w:rPr>
+          <w:t>1</w:t>
+        </w:r>
+      </w:fldSimple>
+      <w:bookmarkEnd w:id="25"/>
       <w:r>
         <w:t xml:space="preserve"> - Quality Management Roles and Responsibilities</w:t>
       </w:r>
@@ -6018,22 +6013,22 @@
       <w:pPr>
         <w:pStyle w:val="Heading1"/>
       </w:pPr>
-      <w:bookmarkStart w:id="25" w:name="_Toc330383207"/>
+      <w:bookmarkStart w:id="26" w:name="_Toc330383207"/>
       <w:r>
         <w:lastRenderedPageBreak/>
         <w:t>Communications Plan</w:t>
       </w:r>
-      <w:bookmarkEnd w:id="25"/>
+      <w:bookmarkEnd w:id="26"/>
     </w:p>
     <w:p>
       <w:pPr>
         <w:pStyle w:val="Heading2"/>
       </w:pPr>
-      <w:bookmarkStart w:id="26" w:name="_Toc330383208"/>
+      <w:bookmarkStart w:id="27" w:name="_Toc330383208"/>
       <w:r>
         <w:t>Summary</w:t>
       </w:r>
-      <w:bookmarkEnd w:id="26"/>
+      <w:bookmarkEnd w:id="27"/>
     </w:p>
     <w:p>
       <w:r>
@@ -6044,14 +6039,14 @@
       <w:pPr>
         <w:pStyle w:val="Heading2"/>
       </w:pPr>
-      <w:bookmarkStart w:id="27" w:name="_Toc330383209"/>
+      <w:bookmarkStart w:id="28" w:name="_Toc330383209"/>
       <w:r>
         <w:t>Internal</w:t>
       </w:r>
       <w:r>
         <w:t xml:space="preserve"> Communications</w:t>
       </w:r>
-      <w:bookmarkEnd w:id="27"/>
+      <w:bookmarkEnd w:id="28"/>
     </w:p>
     <w:p>
       <w:r>
@@ -6151,11 +6146,11 @@
       <w:pPr>
         <w:pStyle w:val="Heading2"/>
       </w:pPr>
-      <w:bookmarkStart w:id="28" w:name="_Toc330383210"/>
+      <w:bookmarkStart w:id="29" w:name="_Toc330383210"/>
       <w:r>
         <w:t>External Communications</w:t>
       </w:r>
-      <w:bookmarkEnd w:id="28"/>
+      <w:bookmarkEnd w:id="29"/>
     </w:p>
     <w:p>
       <w:r>
@@ -6192,19 +6187,19 @@
       <w:pPr>
         <w:pStyle w:val="Heading1"/>
       </w:pPr>
-      <w:bookmarkStart w:id="29" w:name="_Toc330383211"/>
+      <w:bookmarkStart w:id="30" w:name="_Toc330383211"/>
       <w:r>
         <w:lastRenderedPageBreak/>
         <w:t>Change Management Plan</w:t>
       </w:r>
-      <w:bookmarkEnd w:id="29"/>
+      <w:bookmarkEnd w:id="30"/>
     </w:p>
     <w:p>
       <w:pPr>
         <w:pStyle w:val="Heading2"/>
       </w:pPr>
-      <w:bookmarkStart w:id="30" w:name="_Toc317666958"/>
-      <w:bookmarkStart w:id="31" w:name="_Toc330383212"/>
+      <w:bookmarkStart w:id="31" w:name="_Toc317666958"/>
+      <w:bookmarkStart w:id="32" w:name="_Toc330383212"/>
       <w:r>
         <w:t xml:space="preserve">Purpose of </w:t>
       </w:r>
@@ -6214,8 +6209,8 @@
       <w:r>
         <w:t>Integrated Change Management Plan</w:t>
       </w:r>
-      <w:bookmarkEnd w:id="30"/>
       <w:bookmarkEnd w:id="31"/>
+      <w:bookmarkEnd w:id="32"/>
     </w:p>
     <w:p>
       <w:r>
@@ -6240,13 +6235,13 @@
       <w:pPr>
         <w:pStyle w:val="Heading2"/>
       </w:pPr>
-      <w:bookmarkStart w:id="32" w:name="_Toc317666959"/>
-      <w:bookmarkStart w:id="33" w:name="_Toc330383213"/>
+      <w:bookmarkStart w:id="33" w:name="_Toc317666959"/>
+      <w:bookmarkStart w:id="34" w:name="_Toc330383213"/>
       <w:r>
         <w:t>Roles and Responsibilities</w:t>
       </w:r>
-      <w:bookmarkEnd w:id="32"/>
       <w:bookmarkEnd w:id="33"/>
+      <w:bookmarkEnd w:id="34"/>
       <w:r>
         <w:t xml:space="preserve"> </w:t>
       </w:r>
@@ -6299,13 +6294,13 @@
       <w:pPr>
         <w:pStyle w:val="Heading2"/>
       </w:pPr>
-      <w:bookmarkStart w:id="34" w:name="_Toc317666960"/>
-      <w:bookmarkStart w:id="35" w:name="_Toc330383214"/>
+      <w:bookmarkStart w:id="35" w:name="_Toc317666960"/>
+      <w:bookmarkStart w:id="36" w:name="_Toc330383214"/>
       <w:r>
         <w:t>Review and Approval Process</w:t>
       </w:r>
-      <w:bookmarkEnd w:id="34"/>
       <w:bookmarkEnd w:id="35"/>
+      <w:bookmarkEnd w:id="36"/>
     </w:p>
     <w:p>
       <w:r>
@@ -6316,14 +6311,14 @@
       <w:pPr>
         <w:pStyle w:val="Heading2"/>
       </w:pPr>
-      <w:bookmarkStart w:id="36" w:name="_Toc317666961"/>
-      <w:bookmarkStart w:id="37" w:name="_Toc330383215"/>
+      <w:bookmarkStart w:id="37" w:name="_Toc317666961"/>
+      <w:bookmarkStart w:id="38" w:name="_Toc330383215"/>
       <w:r>
         <w:lastRenderedPageBreak/>
         <w:t>Change Identification, Documentation, Implementation and Reporting</w:t>
       </w:r>
-      <w:bookmarkEnd w:id="36"/>
       <w:bookmarkEnd w:id="37"/>
+      <w:bookmarkEnd w:id="38"/>
     </w:p>
     <w:p>
       <w:pPr>
@@ -6426,24 +6421,24 @@
       <w:pPr>
         <w:pStyle w:val="Heading1"/>
       </w:pPr>
-      <w:bookmarkStart w:id="38" w:name="_Toc330383216"/>
+      <w:bookmarkStart w:id="39" w:name="_Toc330383216"/>
       <w:r>
         <w:lastRenderedPageBreak/>
         <w:t>Risk Management Plan</w:t>
       </w:r>
-      <w:bookmarkEnd w:id="38"/>
+      <w:bookmarkEnd w:id="39"/>
     </w:p>
     <w:p>
       <w:pPr>
         <w:pStyle w:val="Heading2"/>
       </w:pPr>
-      <w:bookmarkStart w:id="39" w:name="_Toc317666963"/>
-      <w:bookmarkStart w:id="40" w:name="_Toc330383217"/>
+      <w:bookmarkStart w:id="40" w:name="_Toc317666963"/>
+      <w:bookmarkStart w:id="41" w:name="_Toc330383217"/>
       <w:r>
         <w:t>Purpose of Risk Management Plan</w:t>
       </w:r>
-      <w:bookmarkEnd w:id="39"/>
       <w:bookmarkEnd w:id="40"/>
+      <w:bookmarkEnd w:id="41"/>
     </w:p>
     <w:p>
       <w:r>
@@ -6459,13 +6454,13 @@
       <w:pPr>
         <w:pStyle w:val="Heading2"/>
       </w:pPr>
-      <w:bookmarkStart w:id="41" w:name="_Toc317666964"/>
-      <w:bookmarkStart w:id="42" w:name="_Toc330383218"/>
+      <w:bookmarkStart w:id="42" w:name="_Toc317666964"/>
+      <w:bookmarkStart w:id="43" w:name="_Toc330383218"/>
       <w:r>
         <w:t>Roles and Responsibilities</w:t>
       </w:r>
-      <w:bookmarkEnd w:id="41"/>
       <w:bookmarkEnd w:id="42"/>
+      <w:bookmarkEnd w:id="43"/>
     </w:p>
     <w:p>
       <w:pPr>
@@ -6549,13 +6544,13 @@
       <w:pPr>
         <w:pStyle w:val="Heading2"/>
       </w:pPr>
-      <w:bookmarkStart w:id="43" w:name="_Toc317666965"/>
-      <w:bookmarkStart w:id="44" w:name="_Toc330383219"/>
+      <w:bookmarkStart w:id="44" w:name="_Toc317666965"/>
+      <w:bookmarkStart w:id="45" w:name="_Toc330383219"/>
       <w:r>
         <w:t>Risk Identification</w:t>
       </w:r>
-      <w:bookmarkEnd w:id="43"/>
       <w:bookmarkEnd w:id="44"/>
+      <w:bookmarkEnd w:id="45"/>
     </w:p>
     <w:p>
       <w:r>
@@ -6591,13 +6586,13 @@
       <w:pPr>
         <w:pStyle w:val="Heading2"/>
       </w:pPr>
-      <w:bookmarkStart w:id="45" w:name="_Toc317666966"/>
-      <w:bookmarkStart w:id="46" w:name="_Toc330383220"/>
+      <w:bookmarkStart w:id="46" w:name="_Toc317666966"/>
+      <w:bookmarkStart w:id="47" w:name="_Toc330383220"/>
       <w:r>
         <w:t>Risk Triggers</w:t>
       </w:r>
-      <w:bookmarkEnd w:id="45"/>
       <w:bookmarkEnd w:id="46"/>
+      <w:bookmarkEnd w:id="47"/>
     </w:p>
     <w:p>
       <w:r>
@@ -6668,13 +6663,13 @@
       <w:pPr>
         <w:pStyle w:val="Heading2"/>
       </w:pPr>
-      <w:bookmarkStart w:id="47" w:name="_Toc317666967"/>
-      <w:bookmarkStart w:id="48" w:name="_Toc330383221"/>
+      <w:bookmarkStart w:id="48" w:name="_Toc317666967"/>
+      <w:bookmarkStart w:id="49" w:name="_Toc330383221"/>
       <w:r>
         <w:t>Risk Analysis</w:t>
       </w:r>
-      <w:bookmarkEnd w:id="47"/>
       <w:bookmarkEnd w:id="48"/>
+      <w:bookmarkEnd w:id="49"/>
     </w:p>
     <w:p>
       <w:r>
@@ -8618,17 +8613,17 @@
       <w:pPr>
         <w:pStyle w:val="Heading2"/>
       </w:pPr>
-      <w:bookmarkStart w:id="49" w:name="_Toc317666968"/>
-      <w:bookmarkStart w:id="50" w:name="_Toc330383222"/>
+      <w:bookmarkStart w:id="50" w:name="_Toc317666968"/>
+      <w:bookmarkStart w:id="51" w:name="_Toc330383222"/>
       <w:r>
         <w:t>Risk Severity</w:t>
       </w:r>
-      <w:bookmarkEnd w:id="49"/>
       <w:bookmarkEnd w:id="50"/>
-    </w:p>
-    <w:p>
-      <w:bookmarkStart w:id="51" w:name="_Toc317666969"/>
-      <w:bookmarkStart w:id="52" w:name="_Toc330383223"/>
+      <w:bookmarkEnd w:id="51"/>
+    </w:p>
+    <w:p>
+      <w:bookmarkStart w:id="52" w:name="_Toc317666969"/>
+      <w:bookmarkStart w:id="53" w:name="_Toc330383223"/>
       <w:r>
         <w:t>In order to analyze the severity of risks, they are compared against each other to give a Risk Severity Grid. Risks are ordered by severity, which is calculated as the product of the likelihood and size of loss identified during qualitative and quantitative analysis. The risk severity grid follows:</w:t>
       </w:r>
@@ -9454,12 +9449,12 @@
       <w:r>
         <w:t>Risk Response Planning</w:t>
       </w:r>
-      <w:bookmarkEnd w:id="51"/>
       <w:bookmarkEnd w:id="52"/>
-    </w:p>
-    <w:p>
-      <w:bookmarkStart w:id="53" w:name="_Toc317666970"/>
-      <w:bookmarkStart w:id="54" w:name="_Toc330383224"/>
+      <w:bookmarkEnd w:id="53"/>
+    </w:p>
+    <w:p>
+      <w:bookmarkStart w:id="54" w:name="_Toc317666970"/>
+      <w:bookmarkStart w:id="55" w:name="_Toc330383224"/>
       <w:r>
         <w:t>The team will make every attempt to avoid risks or minimize effects if those risks are encountered. A plan is set out in response to each risk to ensure that they can be controlled effectively. The plan for each identified risk during this project follows:</w:t>
       </w:r>
@@ -10319,12 +10314,12 @@
       <w:r>
         <w:t>Risk Documentation and Reporting</w:t>
       </w:r>
-      <w:bookmarkEnd w:id="53"/>
       <w:bookmarkEnd w:id="54"/>
-    </w:p>
-    <w:p>
-      <w:bookmarkStart w:id="55" w:name="_Toc317666971"/>
-      <w:bookmarkStart w:id="56" w:name="_Toc330383225"/>
+      <w:bookmarkEnd w:id="55"/>
+    </w:p>
+    <w:p>
+      <w:bookmarkStart w:id="56" w:name="_Toc317666971"/>
+      <w:bookmarkStart w:id="57" w:name="_Toc330383225"/>
       <w:r>
         <w:t xml:space="preserve">The risk manager will maintain all risks on the team </w:t>
       </w:r>
@@ -10344,8 +10339,8 @@
       <w:r>
         <w:t>Risk Control</w:t>
       </w:r>
-      <w:bookmarkEnd w:id="55"/>
       <w:bookmarkEnd w:id="56"/>
+      <w:bookmarkEnd w:id="57"/>
     </w:p>
     <w:p>
       <w:r>
@@ -10356,8 +10351,6 @@
       <w:r>
         <w:t>During team meetings, team members will identify any new risks, or changes to already identified risks. The team will then analyze the new information together and the risk manager will add the item to the risk repository. This also applies to any new or changed risks identified by the sponsor.</w:t>
       </w:r>
-      <w:bookmarkStart w:id="57" w:name="_GoBack"/>
-      <w:bookmarkEnd w:id="57"/>
     </w:p>
     <w:p>
       <w:pPr>
@@ -11425,7 +11418,7 @@
 
 <file path=word/comments.xml><?xml version="1.0" encoding="utf-8"?>
 <w:comments xmlns:wpc="http://schemas.microsoft.com/office/word/2010/wordprocessingCanvas" xmlns:mc="http://schemas.openxmlformats.org/markup-compatibility/2006" xmlns:o="urn:schemas-microsoft-com:office:office" xmlns:r="http://schemas.openxmlformats.org/officeDocument/2006/relationships" xmlns:m="http://schemas.openxmlformats.org/officeDocument/2006/math" xmlns:v="urn:schemas-microsoft-com:vml" xmlns:wp14="http://schemas.microsoft.com/office/word/2010/wordprocessingDrawing" xmlns:wp="http://schemas.openxmlformats.org/drawingml/2006/wordprocessingDrawing" xmlns:w10="urn:schemas-microsoft-com:office:word" xmlns:w="http://schemas.openxmlformats.org/wordprocessingml/2006/main" xmlns:w14="http://schemas.microsoft.com/office/word/2010/wordml" xmlns:wpg="http://schemas.microsoft.com/office/word/2010/wordprocessingGroup" xmlns:wpi="http://schemas.microsoft.com/office/word/2010/wordprocessingInk" xmlns:wne="http://schemas.microsoft.com/office/word/2006/wordml" xmlns:wps="http://schemas.microsoft.com/office/word/2010/wordprocessingShape" mc:Ignorable="w14 wp14">
-  <w:comment w:id="8" w:author="senior design" w:date="2012-07-18T11:41:00Z" w:initials="sd">
+  <w:comment w:id="9" w:author="senior design" w:date="2012-07-18T11:41:00Z" w:initials="sd">
     <w:p>
       <w:pPr>
         <w:pStyle w:val="CommentText"/>
@@ -11523,7 +11516,7 @@
       <w:rPr>
         <w:noProof/>
       </w:rPr>
-      <w:t>18 July 2012 @ 2:00:00 PM</w:t>
+      <w:t>19 July 2012 @ 8:56:00 AM</w:t>
     </w:r>
     <w:r>
       <w:fldChar w:fldCharType="end"/>
@@ -11544,7 +11537,7 @@
       <w:rPr>
         <w:noProof/>
       </w:rPr>
-      <w:t>i</w:t>
+      <w:t>ii</w:t>
     </w:r>
     <w:r>
       <w:fldChar w:fldCharType="end"/>
@@ -11552,27 +11545,14 @@
     <w:r>
       <w:tab/>
     </w:r>
-    <w:r>
-      <w:fldChar w:fldCharType="begin"/>
-    </w:r>
-    <w:r>
-      <w:instrText xml:space="preserve"> STYLEREF  PseudoHeading1  \* MERGEFORMAT </w:instrText>
-    </w:r>
-    <w:r>
-      <w:fldChar w:fldCharType="separate"/>
-    </w:r>
-    <w:r>
-      <w:rPr>
-        <w:noProof/>
-      </w:rPr>
-      <w:t>Table of Contents</w:t>
-    </w:r>
-    <w:r>
-      <w:rPr>
-        <w:noProof/>
-      </w:rPr>
-      <w:fldChar w:fldCharType="end"/>
-    </w:r>
+    <w:fldSimple w:instr=" STYLEREF  PseudoHeading1  \* MERGEFORMAT ">
+      <w:r>
+        <w:rPr>
+          <w:noProof/>
+        </w:rPr>
+        <w:t>Table of Contents</w:t>
+      </w:r>
+    </w:fldSimple>
   </w:p>
 </w:ftr>
 </file>
@@ -11596,7 +11576,7 @@
       <w:rPr>
         <w:noProof/>
       </w:rPr>
-      <w:t>18 July 2012 @ 2:00:00 PM</w:t>
+      <w:t>19 July 2012 @ 8:56:00 AM</w:t>
     </w:r>
     <w:r>
       <w:fldChar w:fldCharType="end"/>
@@ -11627,7 +11607,7 @@
         <w:b w:val="0"/>
         <w:noProof/>
       </w:rPr>
-      <w:t>22</w:t>
+      <w:t>1</w:t>
     </w:r>
     <w:r>
       <w:rPr>
@@ -11641,27 +11621,14 @@
       </w:rPr>
       <w:tab/>
     </w:r>
-    <w:r>
-      <w:fldChar w:fldCharType="begin"/>
-    </w:r>
-    <w:r>
-      <w:instrText xml:space="preserve"> STYLEREF  "Heading 1"  \* MERGEFORMAT </w:instrText>
-    </w:r>
-    <w:r>
-      <w:fldChar w:fldCharType="separate"/>
-    </w:r>
-    <w:r>
-      <w:rPr>
-        <w:noProof/>
-      </w:rPr>
-      <w:t>Risk Management Plan</w:t>
-    </w:r>
-    <w:r>
-      <w:rPr>
-        <w:noProof/>
-      </w:rPr>
-      <w:fldChar w:fldCharType="end"/>
-    </w:r>
+    <w:fldSimple w:instr=" STYLEREF  &quot;Heading 1&quot;  \* MERGEFORMAT ">
+      <w:r>
+        <w:rPr>
+          <w:noProof/>
+        </w:rPr>
+        <w:t>General Organization</w:t>
+      </w:r>
+    </w:fldSimple>
   </w:p>
 </w:ftr>
 </file>
@@ -18205,7 +18172,7 @@
 </file>
 
 <file path=customXml/itemProps1.xml><?xml version="1.0" encoding="utf-8"?>
-<ds:datastoreItem xmlns:ds="http://schemas.openxmlformats.org/officeDocument/2006/customXml" ds:itemID="{65DEFB8B-CF57-45E2-9AC2-325BC441E144}">
+<ds:datastoreItem xmlns:ds="http://schemas.openxmlformats.org/officeDocument/2006/customXml" ds:itemID="{11034A50-BA9E-4180-AF05-B1FA54F78F45}">
   <ds:schemaRefs>
     <ds:schemaRef ds:uri="http://schemas.openxmlformats.org/officeDocument/2006/bibliography"/>
   </ds:schemaRefs>

</xml_diff>